<commit_message>
Update Linux.docx and add new document files
Modified Linux.docx and added new document files, including temporary and backup files. These changes may be related to document editing or creation.
</commit_message>
<xml_diff>
--- a/Linux.docx
+++ b/Linux.docx
@@ -45,22 +45,88 @@
       <w:r>
         <w:t>：默认行为。平铺显示当前目录下（如果不指定路径）非隐藏文件的所有内容。</w:t>
       </w:r>
+      <w:r>
+        <w:rPr>
+          <w:rFonts w:hint="eastAsia"/>
+        </w:rPr>
+        <w:t>-a -l -h</w:t>
+      </w:r>
+    </w:p>
+    <w:p>
+      <w:pPr>
+        <w:ind w:firstLine="320"/>
+      </w:pPr>
+      <w:r>
+        <w:rPr>
+          <w:rFonts w:asciiTheme="minorEastAsia" w:hAnsiTheme="minorEastAsia"/>
+          <w:szCs w:val="16"/>
+        </w:rPr>
+        <w:t>-a (all)描述：显示所有文件，包括以 . 开头的隐藏文件。</w:t>
+      </w:r>
+    </w:p>
+    <w:p>
+      <w:pPr>
+        <w:ind w:firstLine="320"/>
+      </w:pPr>
+      <w:r>
+        <w:rPr>
+          <w:rFonts w:asciiTheme="minorEastAsia" w:hAnsiTheme="minorEastAsia"/>
+          <w:szCs w:val="16"/>
+        </w:rPr>
+        <w:t>-l (long)描述：以长格式（详细信息）竖排显示文件，包括权限、所有者、文件大小、创建日期等。</w:t>
+      </w:r>
+    </w:p>
+    <w:p>
+      <w:pPr>
+        <w:ind w:firstLine="320"/>
+        <w:rPr>
+          <w:rFonts w:hint="eastAsia"/>
+        </w:rPr>
+      </w:pPr>
+      <w:r>
+        <w:rPr>
+          <w:rFonts w:asciiTheme="minorEastAsia" w:hAnsiTheme="minorEastAsia"/>
+          <w:szCs w:val="16"/>
+        </w:rPr>
+        <w:t>-h (human-readable)描述：配合 -l 使用时，将文件大小以易读的单位（如 KB, MB, GB）显示，而不是字节。</w:t>
+      </w:r>
     </w:p>
     <w:p>
       <w:pPr>
         <w:spacing w:after="0" w:line="48" w:lineRule="auto"/>
         <w:ind w:firstLine="320"/>
         <w:rPr>
-          <w:rFonts w:asciiTheme="minorEastAsia" w:hAnsiTheme="minorEastAsia"/>
-          <w:szCs w:val="16"/>
-        </w:rPr>
-      </w:pPr>
-      <w:r>
-        <w:rPr>
-          <w:rFonts w:asciiTheme="minorEastAsia" w:hAnsiTheme="minorEastAsia"/>
-          <w:szCs w:val="16"/>
-        </w:rPr>
-        <w:t>-a (all)</w:t>
+          <w:rFonts w:asciiTheme="minorEastAsia" w:hAnsiTheme="minorEastAsia" w:hint="eastAsia"/>
+          <w:szCs w:val="16"/>
+        </w:rPr>
+      </w:pPr>
+      <w:r>
+        <w:rPr>
+          <w:rFonts w:asciiTheme="minorEastAsia" w:hAnsiTheme="minorEastAsia" w:hint="eastAsia"/>
+          <w:szCs w:val="16"/>
+        </w:rPr>
+        <w:t>可以组合使用</w:t>
+      </w:r>
+      <w:r>
+        <w:rPr>
+          <w:rFonts w:asciiTheme="minorEastAsia" w:hAnsiTheme="minorEastAsia"/>
+          <w:szCs w:val="16"/>
+        </w:rPr>
+        <w:t xml:space="preserve"> ls -lah</w:t>
+      </w:r>
+      <w:r>
+        <w:rPr>
+          <w:rFonts w:asciiTheme="minorEastAsia" w:hAnsiTheme="minorEastAsia" w:hint="eastAsia"/>
+          <w:szCs w:val="16"/>
+        </w:rPr>
+        <w:t xml:space="preserve"> </w:t>
+      </w:r>
+      <w:r>
+        <w:rPr>
+          <w:rFonts w:asciiTheme="minorEastAsia" w:hAnsiTheme="minorEastAsia"/>
+          <w:szCs w:val="16"/>
+        </w:rPr>
+        <w:t>[linux路径]</w:t>
       </w:r>
     </w:p>
     <w:p>
@@ -68,300 +134,348 @@
         <w:spacing w:after="0" w:line="48" w:lineRule="auto"/>
         <w:ind w:firstLine="320"/>
         <w:rPr>
+          <w:rFonts w:asciiTheme="minorEastAsia" w:hAnsiTheme="minorEastAsia"/>
+          <w:szCs w:val="16"/>
+        </w:rPr>
+      </w:pPr>
+      <w:r>
+        <w:rPr>
+          <w:rFonts w:asciiTheme="minorEastAsia" w:hAnsiTheme="minorEastAsia"/>
+          <w:szCs w:val="16"/>
+        </w:rPr>
+        <w:t>描述：详细（-l）地、显示所有文件（-a），并且文件大小以易读单位（-h）显示指定路径的内容。</w:t>
+      </w:r>
+    </w:p>
+    <w:p>
+      <w:pPr>
+        <w:pStyle w:val="2"/>
+        <w:ind w:firstLine="320"/>
+      </w:pPr>
+      <w:r>
+        <w:t>cd (change directory)</w:t>
+      </w:r>
+      <w:r>
+        <w:rPr>
+          <w:rFonts w:asciiTheme="minorEastAsia" w:eastAsiaTheme="minorEastAsia" w:hAnsiTheme="minorEastAsia"/>
+          <w:szCs w:val="16"/>
+        </w:rPr>
+        <w:t xml:space="preserve">：更改当前工作目录（切换目录）。 </w:t>
+      </w:r>
+    </w:p>
+    <w:p>
+      <w:pPr>
+        <w:spacing w:after="0" w:line="48" w:lineRule="auto"/>
+        <w:ind w:firstLine="320"/>
+        <w:rPr>
+          <w:rFonts w:asciiTheme="minorEastAsia" w:hAnsiTheme="minorEastAsia"/>
+          <w:szCs w:val="16"/>
+        </w:rPr>
+      </w:pPr>
+      <w:r>
+        <w:rPr>
+          <w:rFonts w:asciiTheme="minorEastAsia" w:hAnsiTheme="minorEastAsia"/>
+          <w:szCs w:val="16"/>
+        </w:rPr>
+        <w:t xml:space="preserve">语法：cd [需要切换的目录] </w:t>
+      </w:r>
+    </w:p>
+    <w:p>
+      <w:pPr>
+        <w:spacing w:after="0" w:line="48" w:lineRule="auto"/>
+        <w:ind w:firstLine="320"/>
+        <w:rPr>
+          <w:rFonts w:asciiTheme="minorEastAsia" w:hAnsiTheme="minorEastAsia"/>
+          <w:szCs w:val="16"/>
+        </w:rPr>
+      </w:pPr>
+      <w:r>
+        <w:rPr>
+          <w:rStyle w:val="20"/>
+        </w:rPr>
+        <w:t>pwd (print working directory)</w:t>
+      </w:r>
+      <w:r>
+        <w:rPr>
+          <w:rFonts w:asciiTheme="minorEastAsia" w:hAnsiTheme="minorEastAsia"/>
+          <w:szCs w:val="16"/>
+        </w:rPr>
+        <w:t xml:space="preserve"> 功能：查看当前工作目录（显示当前目录的完整路径）。 </w:t>
+      </w:r>
+    </w:p>
+    <w:p>
+      <w:pPr>
+        <w:spacing w:after="0" w:line="48" w:lineRule="auto"/>
+        <w:ind w:firstLine="320"/>
+        <w:rPr>
+          <w:rFonts w:asciiTheme="minorEastAsia" w:hAnsiTheme="minorEastAsia"/>
+          <w:szCs w:val="16"/>
+        </w:rPr>
+      </w:pPr>
+      <w:r>
+        <w:rPr>
+          <w:rFonts w:asciiTheme="minorEastAsia" w:hAnsiTheme="minorEastAsia"/>
+          <w:szCs w:val="16"/>
+        </w:rPr>
+        <w:t xml:space="preserve">语法：pwd </w:t>
+      </w:r>
+    </w:p>
+    <w:p>
+      <w:pPr>
+        <w:spacing w:after="0" w:line="48" w:lineRule="auto"/>
+        <w:ind w:firstLine="320"/>
+        <w:rPr>
+          <w:rFonts w:asciiTheme="minorEastAsia" w:hAnsiTheme="minorEastAsia"/>
+          <w:szCs w:val="16"/>
+        </w:rPr>
+      </w:pPr>
+      <w:r>
+        <w:rPr>
+          <w:rFonts w:asciiTheme="minorEastAsia" w:hAnsiTheme="minorEastAsia"/>
+          <w:szCs w:val="16"/>
+        </w:rPr>
+        <w:t xml:space="preserve">常用示例： cd /home/user/Desktop - 切换到指定目录 </w:t>
+      </w:r>
+    </w:p>
+    <w:p>
+      <w:pPr>
+        <w:spacing w:after="0" w:line="48" w:lineRule="auto"/>
+        <w:ind w:firstLine="320"/>
+        <w:rPr>
+          <w:rFonts w:asciiTheme="minorEastAsia" w:hAnsiTheme="minorEastAsia"/>
+          <w:szCs w:val="16"/>
+        </w:rPr>
+      </w:pPr>
+      <w:r>
+        <w:rPr>
+          <w:rFonts w:asciiTheme="minorEastAsia" w:hAnsiTheme="minorEastAsia"/>
+          <w:szCs w:val="16"/>
+        </w:rPr>
+        <w:t>cd</w:t>
+      </w:r>
+      <w:proofErr w:type="gramStart"/>
+      <w:r>
+        <w:rPr>
+          <w:rFonts w:asciiTheme="minorEastAsia" w:hAnsiTheme="minorEastAsia"/>
+          <w:szCs w:val="16"/>
+        </w:rPr>
+        <w:t xml:space="preserve"> ..</w:t>
+      </w:r>
+      <w:proofErr w:type="gramEnd"/>
+      <w:r>
+        <w:rPr>
+          <w:rFonts w:asciiTheme="minorEastAsia" w:hAnsiTheme="minorEastAsia"/>
+          <w:szCs w:val="16"/>
+        </w:rPr>
+        <w:t xml:space="preserve"> - 切换到上一级目录 cd - 切换</w:t>
+      </w:r>
+      <w:proofErr w:type="gramStart"/>
+      <w:r>
+        <w:rPr>
+          <w:rFonts w:asciiTheme="minorEastAsia" w:hAnsiTheme="minorEastAsia"/>
+          <w:szCs w:val="16"/>
+        </w:rPr>
+        <w:t>回用户</w:t>
+      </w:r>
+      <w:proofErr w:type="gramEnd"/>
+      <w:r>
+        <w:rPr>
+          <w:rFonts w:asciiTheme="minorEastAsia" w:hAnsiTheme="minorEastAsia"/>
+          <w:szCs w:val="16"/>
+        </w:rPr>
+        <w:t>的家目录</w:t>
+      </w:r>
+    </w:p>
+    <w:p>
+      <w:pPr>
+        <w:spacing w:after="0" w:line="48" w:lineRule="auto"/>
+        <w:ind w:firstLine="320"/>
+        <w:rPr>
+          <w:rFonts w:asciiTheme="minorEastAsia" w:hAnsiTheme="minorEastAsia"/>
+          <w:szCs w:val="16"/>
+        </w:rPr>
+      </w:pPr>
+      <w:r>
+        <w:rPr>
+          <w:rStyle w:val="20"/>
+        </w:rPr>
+        <w:t>mkdir (make directory) 功能：</w:t>
+      </w:r>
+      <w:r>
+        <w:rPr>
+          <w:rFonts w:asciiTheme="minorEastAsia" w:hAnsiTheme="minorEastAsia"/>
+          <w:szCs w:val="16"/>
+        </w:rPr>
+        <w:t xml:space="preserve">创建一个新的空目录。 </w:t>
+      </w:r>
+    </w:p>
+    <w:p>
+      <w:pPr>
+        <w:spacing w:after="0" w:line="48" w:lineRule="auto"/>
+        <w:ind w:firstLine="320"/>
+        <w:rPr>
+          <w:rFonts w:asciiTheme="minorEastAsia" w:hAnsiTheme="minorEastAsia"/>
+          <w:szCs w:val="16"/>
+        </w:rPr>
+      </w:pPr>
+      <w:r>
+        <w:rPr>
+          <w:rFonts w:asciiTheme="minorEastAsia" w:hAnsiTheme="minorEastAsia"/>
+          <w:szCs w:val="16"/>
+        </w:rPr>
+        <w:t xml:space="preserve">语法：mkdir [新目录路径] </w:t>
+      </w:r>
+    </w:p>
+    <w:p>
+      <w:pPr>
+        <w:spacing w:after="0" w:line="48" w:lineRule="auto"/>
+        <w:ind w:firstLine="320"/>
+        <w:rPr>
+          <w:rFonts w:asciiTheme="minorEastAsia" w:hAnsiTheme="minorEastAsia"/>
+          <w:szCs w:val="16"/>
+        </w:rPr>
+      </w:pPr>
+      <w:r>
+        <w:rPr>
+          <w:rFonts w:asciiTheme="minorEastAsia" w:hAnsiTheme="minorEastAsia"/>
+          <w:szCs w:val="16"/>
+        </w:rPr>
+        <w:t>选项： -p：自动创建不存在的父目录。例如：mkdir -p a/b/c 会创建 a、b，以及最终的 c 目录。</w:t>
+      </w:r>
+    </w:p>
+    <w:p>
+      <w:pPr>
+        <w:pStyle w:val="2"/>
+        <w:ind w:firstLine="320"/>
+      </w:pPr>
+      <w:r>
+        <w:t xml:space="preserve"> touch 功能：创建一个新的空文件。</w:t>
+      </w:r>
+    </w:p>
+    <w:p>
+      <w:pPr>
+        <w:spacing w:after="0" w:line="48" w:lineRule="auto"/>
+        <w:ind w:firstLine="320"/>
+        <w:rPr>
+          <w:rFonts w:asciiTheme="minorEastAsia" w:hAnsiTheme="minorEastAsia"/>
+          <w:szCs w:val="16"/>
+        </w:rPr>
+      </w:pPr>
+      <w:r>
+        <w:rPr>
+          <w:rFonts w:asciiTheme="minorEastAsia" w:hAnsiTheme="minorEastAsia"/>
+          <w:szCs w:val="16"/>
+        </w:rPr>
+        <w:t>如果文件已存在，则更新该文件的访问和修改时间。 语法：touch [新文件路径] 常用示例： mkdir MyFolder - 在当前目录下创建名为 MyFolder 的目录 mkdir -p projects/year2025 - 创建 projects 目录及其子目录 year2025 touch newfile.txt - 在当前目录下创建名为 newfile.txt 的文件 touch /tmp/log.log - 在 /tmp 目录下创建 log.log 文件</w:t>
+      </w:r>
+    </w:p>
+    <w:p>
+      <w:pPr>
+        <w:pStyle w:val="2"/>
+        <w:ind w:firstLine="320"/>
+      </w:pPr>
+      <w:r>
+        <w:t>1. 查看文件内容</w:t>
+      </w:r>
+    </w:p>
+    <w:p>
+      <w:pPr>
+        <w:ind w:firstLine="320"/>
+      </w:pPr>
+      <w:r>
+        <w:t>● cat &lt;文件路径&gt;</w:t>
+      </w:r>
+      <w:r>
+        <w:br/>
+        <w:t xml:space="preserve">  - 直接显示文件内容，不分页。</w:t>
+      </w:r>
+    </w:p>
+    <w:p>
+      <w:pPr>
+        <w:ind w:firstLine="320"/>
+      </w:pPr>
+      <w:r>
+        <w:t>● more &lt;文件路径&gt;</w:t>
+      </w:r>
+      <w:r>
+        <w:br/>
+        <w:t xml:space="preserve">  - 分页查看文件内容，可按空格翻页，按 q 退出。</w:t>
+      </w:r>
+    </w:p>
+    <w:p>
+      <w:pPr>
+        <w:pStyle w:val="2"/>
+        <w:ind w:firstLine="320"/>
+      </w:pPr>
+      <w:r>
+        <w:t>2. 复制文件/文件夹</w:t>
+      </w:r>
+    </w:p>
+    <w:p>
+      <w:pPr>
+        <w:ind w:firstLine="320"/>
+      </w:pPr>
+      <w:r>
+        <w:t>● cp [-r] &lt;源路径&gt; &lt;目标路径&gt;</w:t>
+      </w:r>
+    </w:p>
+    <w:p>
+      <w:pPr>
+        <w:ind w:firstLine="320"/>
+      </w:pPr>
+      <w:r>
+        <w:t>说明：</w:t>
+      </w:r>
+    </w:p>
+    <w:p>
+      <w:pPr>
+        <w:ind w:firstLine="320"/>
+      </w:pPr>
+      <w:r>
+        <w:t xml:space="preserve"> - cp：复制文件或目录。</w:t>
+      </w:r>
+    </w:p>
+    <w:p>
+      <w:pPr>
+        <w:ind w:firstLine="320"/>
+      </w:pPr>
+      <w:r>
+        <w:t xml:space="preserve"> - -r：递归复制目录（复制文件夹必加）。</w:t>
+      </w:r>
+    </w:p>
+    <w:p>
+      <w:pPr>
+        <w:ind w:firstLine="320"/>
+      </w:pPr>
+      <w:r>
+        <w:t xml:space="preserve"> - 参数1：源文件/文件夹路径。</w:t>
+      </w:r>
+    </w:p>
+    <w:p>
+      <w:pPr>
+        <w:ind w:firstLine="320"/>
+      </w:pPr>
+      <w:r>
+        <w:lastRenderedPageBreak/>
+        <w:t xml:space="preserve"> - 参数2：目标路径，表示复制到哪里。</w:t>
+      </w:r>
+    </w:p>
+    <w:p>
+      <w:pPr>
+        <w:spacing w:after="0" w:line="48" w:lineRule="auto"/>
+        <w:ind w:firstLine="320"/>
+        <w:rPr>
           <w:rFonts w:asciiTheme="minorEastAsia" w:hAnsiTheme="minorEastAsia" w:hint="eastAsia"/>
           <w:szCs w:val="16"/>
         </w:rPr>
       </w:pPr>
-      <w:r>
-        <w:rPr>
-          <w:rFonts w:asciiTheme="minorEastAsia" w:hAnsiTheme="minorEastAsia"/>
-          <w:szCs w:val="16"/>
-        </w:rPr>
-        <w:t>描述：显示所有文件，包括以 . 开头的隐藏文件。</w:t>
-      </w:r>
-    </w:p>
-    <w:p>
-      <w:pPr>
-        <w:spacing w:after="0" w:line="48" w:lineRule="auto"/>
-        <w:ind w:firstLine="320"/>
-        <w:rPr>
-          <w:rFonts w:asciiTheme="minorEastAsia" w:hAnsiTheme="minorEastAsia"/>
-          <w:szCs w:val="16"/>
-        </w:rPr>
-      </w:pPr>
-      <w:r>
-        <w:rPr>
-          <w:rFonts w:asciiTheme="minorEastAsia" w:hAnsiTheme="minorEastAsia"/>
-          <w:szCs w:val="16"/>
-        </w:rPr>
-        <w:t>-l (long)</w:t>
-      </w:r>
-    </w:p>
-    <w:p>
-      <w:pPr>
-        <w:spacing w:after="0" w:line="48" w:lineRule="auto"/>
-        <w:ind w:firstLine="320"/>
-        <w:rPr>
-          <w:rFonts w:asciiTheme="minorEastAsia" w:hAnsiTheme="minorEastAsia" w:hint="eastAsia"/>
-          <w:szCs w:val="16"/>
-        </w:rPr>
-      </w:pPr>
-      <w:r>
-        <w:rPr>
-          <w:rFonts w:asciiTheme="minorEastAsia" w:hAnsiTheme="minorEastAsia"/>
-          <w:szCs w:val="16"/>
-        </w:rPr>
-        <w:t>描述：以长格式（详细信息）竖排显示文件，包括权限、所有者、文件大小、创建日期等。</w:t>
-      </w:r>
-    </w:p>
-    <w:p>
-      <w:pPr>
-        <w:spacing w:after="0" w:line="48" w:lineRule="auto"/>
-        <w:ind w:firstLine="320"/>
-        <w:rPr>
-          <w:rFonts w:asciiTheme="minorEastAsia" w:hAnsiTheme="minorEastAsia"/>
-          <w:szCs w:val="16"/>
-        </w:rPr>
-      </w:pPr>
-      <w:r>
-        <w:rPr>
-          <w:rFonts w:asciiTheme="minorEastAsia" w:hAnsiTheme="minorEastAsia"/>
-          <w:szCs w:val="16"/>
-        </w:rPr>
-        <w:t>-h (human-readable)</w:t>
-      </w:r>
-    </w:p>
-    <w:p>
-      <w:pPr>
-        <w:spacing w:after="0" w:line="48" w:lineRule="auto"/>
-        <w:ind w:firstLine="320"/>
-        <w:rPr>
-          <w:rFonts w:asciiTheme="minorEastAsia" w:hAnsiTheme="minorEastAsia" w:hint="eastAsia"/>
-          <w:szCs w:val="16"/>
-        </w:rPr>
-      </w:pPr>
-      <w:r>
-        <w:rPr>
-          <w:rFonts w:asciiTheme="minorEastAsia" w:hAnsiTheme="minorEastAsia"/>
-          <w:szCs w:val="16"/>
-        </w:rPr>
-        <w:t>描述：配合 -l 使用时，将文件大小以易读的单位（如 KB, MB, GB）显示，而不是字节。</w:t>
-      </w:r>
-    </w:p>
-    <w:p>
-      <w:pPr>
-        <w:spacing w:after="0" w:line="48" w:lineRule="auto"/>
-        <w:ind w:firstLine="320"/>
-        <w:rPr>
-          <w:rFonts w:asciiTheme="minorEastAsia" w:hAnsiTheme="minorEastAsia" w:hint="eastAsia"/>
-          <w:szCs w:val="16"/>
-        </w:rPr>
-      </w:pPr>
-      <w:r>
-        <w:rPr>
-          <w:rFonts w:asciiTheme="minorEastAsia" w:hAnsiTheme="minorEastAsia" w:hint="eastAsia"/>
-          <w:szCs w:val="16"/>
-        </w:rPr>
-        <w:t>可以组合使用</w:t>
-      </w:r>
-      <w:r>
-        <w:rPr>
-          <w:rFonts w:asciiTheme="minorEastAsia" w:hAnsiTheme="minorEastAsia"/>
-          <w:szCs w:val="16"/>
-        </w:rPr>
-        <w:t xml:space="preserve"> ls -lah</w:t>
-      </w:r>
-      <w:r>
-        <w:rPr>
-          <w:rFonts w:asciiTheme="minorEastAsia" w:hAnsiTheme="minorEastAsia" w:hint="eastAsia"/>
-          <w:szCs w:val="16"/>
-        </w:rPr>
-        <w:t xml:space="preserve"> </w:t>
-      </w:r>
-      <w:r>
-        <w:rPr>
-          <w:rFonts w:asciiTheme="minorEastAsia" w:hAnsiTheme="minorEastAsia"/>
-          <w:szCs w:val="16"/>
-        </w:rPr>
-        <w:t>[linux路径]</w:t>
-      </w:r>
-    </w:p>
-    <w:p>
-      <w:pPr>
-        <w:spacing w:after="0" w:line="48" w:lineRule="auto"/>
-        <w:ind w:firstLine="320"/>
-        <w:rPr>
-          <w:rFonts w:asciiTheme="minorEastAsia" w:hAnsiTheme="minorEastAsia"/>
-          <w:szCs w:val="16"/>
-        </w:rPr>
-      </w:pPr>
-      <w:r>
-        <w:rPr>
-          <w:rFonts w:asciiTheme="minorEastAsia" w:hAnsiTheme="minorEastAsia"/>
-          <w:szCs w:val="16"/>
-        </w:rPr>
-        <w:t>描述：详细（-l）地、显示所有文件（-a），并且文件大小以易读单位（-h）显示指定路径的内容。</w:t>
-      </w:r>
-    </w:p>
-    <w:p>
-      <w:pPr>
-        <w:pStyle w:val="2"/>
-        <w:ind w:firstLine="320"/>
-      </w:pPr>
-      <w:r>
-        <w:t xml:space="preserve">cd (change directory) </w:t>
-      </w:r>
-    </w:p>
-    <w:p>
-      <w:pPr>
-        <w:spacing w:after="0" w:line="48" w:lineRule="auto"/>
-        <w:ind w:firstLine="320"/>
-        <w:rPr>
-          <w:rFonts w:asciiTheme="minorEastAsia" w:hAnsiTheme="minorEastAsia"/>
-          <w:szCs w:val="16"/>
-        </w:rPr>
-      </w:pPr>
-      <w:r>
-        <w:rPr>
-          <w:rFonts w:asciiTheme="minorEastAsia" w:hAnsiTheme="minorEastAsia"/>
-          <w:szCs w:val="16"/>
-        </w:rPr>
-        <w:t xml:space="preserve">功能：更改当前工作目录（切换目录）。 </w:t>
-      </w:r>
-    </w:p>
-    <w:p>
-      <w:pPr>
-        <w:spacing w:after="0" w:line="48" w:lineRule="auto"/>
-        <w:ind w:firstLine="320"/>
-        <w:rPr>
-          <w:rFonts w:asciiTheme="minorEastAsia" w:hAnsiTheme="minorEastAsia"/>
-          <w:szCs w:val="16"/>
-        </w:rPr>
-      </w:pPr>
-      <w:r>
-        <w:rPr>
-          <w:rFonts w:asciiTheme="minorEastAsia" w:hAnsiTheme="minorEastAsia"/>
-          <w:szCs w:val="16"/>
-        </w:rPr>
-        <w:t xml:space="preserve">语法：cd [需要切换的目录] </w:t>
-      </w:r>
-    </w:p>
-    <w:p>
-      <w:pPr>
-        <w:spacing w:after="0" w:line="48" w:lineRule="auto"/>
-        <w:ind w:firstLine="320"/>
-        <w:rPr>
-          <w:rFonts w:asciiTheme="minorEastAsia" w:hAnsiTheme="minorEastAsia"/>
-          <w:szCs w:val="16"/>
-        </w:rPr>
-      </w:pPr>
-      <w:r>
-        <w:rPr>
-          <w:rStyle w:val="20"/>
-        </w:rPr>
-        <w:t>pwd (print working directory)</w:t>
-      </w:r>
-      <w:r>
-        <w:rPr>
-          <w:rFonts w:asciiTheme="minorEastAsia" w:hAnsiTheme="minorEastAsia"/>
-          <w:szCs w:val="16"/>
-        </w:rPr>
-        <w:t xml:space="preserve"> 功能：查看当前工作目录（显示当前目录的完整路径）。 </w:t>
-      </w:r>
-    </w:p>
-    <w:p>
-      <w:pPr>
-        <w:spacing w:after="0" w:line="48" w:lineRule="auto"/>
-        <w:ind w:firstLine="320"/>
-        <w:rPr>
-          <w:rFonts w:asciiTheme="minorEastAsia" w:hAnsiTheme="minorEastAsia"/>
-          <w:szCs w:val="16"/>
-        </w:rPr>
-      </w:pPr>
-      <w:r>
-        <w:rPr>
-          <w:rFonts w:asciiTheme="minorEastAsia" w:hAnsiTheme="minorEastAsia" w:hint="eastAsia"/>
-          <w:szCs w:val="16"/>
-        </w:rPr>
-        <w:t>5</w:t>
-      </w:r>
-      <w:r>
-        <w:rPr>
-          <w:rFonts w:asciiTheme="minorEastAsia" w:hAnsiTheme="minorEastAsia"/>
-          <w:szCs w:val="16"/>
-        </w:rPr>
-        <w:t xml:space="preserve">语法：pwd </w:t>
-      </w:r>
-    </w:p>
-    <w:p>
-      <w:pPr>
-        <w:spacing w:after="0" w:line="48" w:lineRule="auto"/>
-        <w:ind w:firstLine="320"/>
-        <w:rPr>
-          <w:rFonts w:asciiTheme="minorEastAsia" w:hAnsiTheme="minorEastAsia"/>
-          <w:szCs w:val="16"/>
-        </w:rPr>
-      </w:pPr>
-      <w:r>
-        <w:rPr>
-          <w:rFonts w:asciiTheme="minorEastAsia" w:hAnsiTheme="minorEastAsia"/>
-          <w:szCs w:val="16"/>
-        </w:rPr>
-        <w:t xml:space="preserve">常用示例： cd /home/user/Desktop - 切换到指定目录 </w:t>
-      </w:r>
-    </w:p>
-    <w:p>
-      <w:pPr>
-        <w:spacing w:after="0" w:line="48" w:lineRule="auto"/>
-        <w:ind w:firstLine="320"/>
-        <w:rPr>
-          <w:rFonts w:asciiTheme="minorEastAsia" w:hAnsiTheme="minorEastAsia"/>
-          <w:szCs w:val="16"/>
-        </w:rPr>
-      </w:pPr>
-      <w:r>
-        <w:rPr>
-          <w:rFonts w:asciiTheme="minorEastAsia" w:hAnsiTheme="minorEastAsia"/>
-          <w:szCs w:val="16"/>
-        </w:rPr>
-        <w:t>cd .. - 切换到上一级目录 cd - 切换回用户的家目录</w:t>
-      </w:r>
-    </w:p>
-    <w:p>
-      <w:pPr>
-        <w:spacing w:after="0" w:line="48" w:lineRule="auto"/>
-        <w:ind w:firstLine="320"/>
-        <w:rPr>
-          <w:rFonts w:asciiTheme="minorEastAsia" w:hAnsiTheme="minorEastAsia"/>
-          <w:szCs w:val="16"/>
-        </w:rPr>
-      </w:pPr>
-      <w:r>
-        <w:rPr>
-          <w:rFonts w:asciiTheme="minorEastAsia" w:hAnsiTheme="minorEastAsia" w:hint="eastAsia"/>
-          <w:szCs w:val="16"/>
-        </w:rPr>
-        <w:t xml:space="preserve">mkdir make directory </w:t>
-      </w:r>
-    </w:p>
-    <w:p>
-      <w:pPr>
-        <w:spacing w:after="0" w:line="48" w:lineRule="auto"/>
-        <w:ind w:firstLine="320"/>
-        <w:rPr>
-          <w:rFonts w:asciiTheme="minorEastAsia" w:hAnsiTheme="minorEastAsia" w:hint="eastAsia"/>
-          <w:szCs w:val="16"/>
-        </w:rPr>
-      </w:pPr>
-      <w:r>
-        <w:rPr>
-          <w:rFonts w:asciiTheme="minorEastAsia" w:hAnsiTheme="minorEastAsia" w:hint="eastAsia"/>
-          <w:szCs w:val="16"/>
-        </w:rPr>
-        <w:t>mkdir 【】 linux路径 -p选项，自动创建不存在的父目录</w:t>
-      </w:r>
     </w:p>
     <w:sectPr>
+      <w:headerReference w:type="even" r:id="rId6"/>
+      <w:headerReference w:type="default" r:id="rId7"/>
+      <w:footerReference w:type="even" r:id="rId8"/>
+      <w:footerReference w:type="default" r:id="rId9"/>
+      <w:headerReference w:type="first" r:id="rId10"/>
+      <w:footerReference w:type="first" r:id="rId11"/>
       <w:pgSz w:w="11906" w:h="16838"/>
       <w:pgMar w:top="1440" w:right="1800" w:bottom="1440" w:left="1800" w:header="851" w:footer="992" w:gutter="0"/>
       <w:cols w:space="425"/>
@@ -369,6 +483,156 @@
     </w:sectPr>
   </w:body>
 </w:document>
+</file>
+
+<file path=word/endnotes.xml><?xml version="1.0" encoding="utf-8"?>
+<w:endnotes xmlns:wpc="http://schemas.microsoft.com/office/word/2010/wordprocessingCanvas" xmlns:cx="http://schemas.microsoft.com/office/drawing/2014/chartex" xmlns:cx1="http://schemas.microsoft.com/office/drawing/2015/9/8/chartex" xmlns:cx2="http://schemas.microsoft.com/office/drawing/2015/10/21/chartex" xmlns:cx3="http://schemas.microsoft.com/office/drawing/2016/5/9/chartex" xmlns:cx4="http://schemas.microsoft.com/office/drawing/2016/5/10/chartex" xmlns:cx5="http://schemas.microsoft.com/office/drawing/2016/5/11/chartex" xmlns:cx6="http://schemas.microsoft.com/office/drawing/2016/5/12/chartex" xmlns:cx7="http://schemas.microsoft.com/office/drawing/2016/5/13/chartex" xmlns:cx8="http://schemas.microsoft.com/office/drawing/2016/5/14/chartex" xmlns:mc="http://schemas.openxmlformats.org/markup-compatibility/2006" xmlns:aink="http://schemas.microsoft.com/office/drawing/2016/ink" xmlns:am3d="http://schemas.microsoft.com/office/drawing/2017/model3d" xmlns:o="urn:schemas-microsoft-com:office:office" xmlns:oel="http://schemas.microsoft.com/office/2019/extlst" xmlns:r="http://schemas.openxmlformats.org/officeDocument/2006/relationships" xmlns:m="http://schemas.openxmlformats.org/officeDocument/2006/math" xmlns:v="urn:schemas-microsoft-com:vml" xmlns:wp14="http://schemas.microsoft.com/office/word/2010/wordprocessingDrawing" xmlns:wp="http://schemas.openxmlformats.org/drawingml/2006/wordprocessingDrawing" xmlns:w10="urn:schemas-microsoft-com:office:word" xmlns:w="http://schemas.openxmlformats.org/wordprocessingml/2006/main" xmlns:w14="http://schemas.microsoft.com/office/word/2010/wordml" xmlns:w15="http://schemas.microsoft.com/office/word/2012/wordml" xmlns:w16cex="http://schemas.microsoft.com/office/word/2018/wordml/cex" xmlns:w16cid="http://schemas.microsoft.com/office/word/2016/wordml/cid" xmlns:w16="http://schemas.microsoft.com/office/word/2018/wordml" xmlns:w16sdtdh="http://schemas.microsoft.com/office/word/2020/wordml/sdtdatahash" xmlns:w16se="http://schemas.microsoft.com/office/word/2015/wordml/symex" xmlns:wpg="http://schemas.microsoft.com/office/word/2010/wordprocessingGroup" xmlns:wpi="http://schemas.microsoft.com/office/word/2010/wordprocessingInk" xmlns:wne="http://schemas.microsoft.com/office/word/2006/wordml" xmlns:wps="http://schemas.microsoft.com/office/word/2010/wordprocessingShape" mc:Ignorable="w14 w15 w16se w16cid w16 w16cex w16sdtdh wp14">
+  <w:endnote w:type="separator" w:id="-1">
+    <w:p>
+      <w:pPr>
+        <w:spacing w:after="0" w:line="240" w:lineRule="auto"/>
+        <w:ind w:firstLine="320"/>
+        <w:rPr>
+          <w:rFonts w:hint="eastAsia"/>
+        </w:rPr>
+      </w:pPr>
+      <w:r>
+        <w:separator/>
+      </w:r>
+    </w:p>
+  </w:endnote>
+  <w:endnote w:type="continuationSeparator" w:id="0">
+    <w:p>
+      <w:pPr>
+        <w:spacing w:after="0" w:line="240" w:lineRule="auto"/>
+        <w:ind w:firstLine="320"/>
+        <w:rPr>
+          <w:rFonts w:hint="eastAsia"/>
+        </w:rPr>
+      </w:pPr>
+      <w:r>
+        <w:continuationSeparator/>
+      </w:r>
+    </w:p>
+  </w:endnote>
+</w:endnotes>
+</file>
+
+<file path=word/footer1.xml><?xml version="1.0" encoding="utf-8"?>
+<w:ftr xmlns:wpc="http://schemas.microsoft.com/office/word/2010/wordprocessingCanvas" xmlns:cx="http://schemas.microsoft.com/office/drawing/2014/chartex" xmlns:cx1="http://schemas.microsoft.com/office/drawing/2015/9/8/chartex" xmlns:cx2="http://schemas.microsoft.com/office/drawing/2015/10/21/chartex" xmlns:cx3="http://schemas.microsoft.com/office/drawing/2016/5/9/chartex" xmlns:cx4="http://schemas.microsoft.com/office/drawing/2016/5/10/chartex" xmlns:cx5="http://schemas.microsoft.com/office/drawing/2016/5/11/chartex" xmlns:cx6="http://schemas.microsoft.com/office/drawing/2016/5/12/chartex" xmlns:cx7="http://schemas.microsoft.com/office/drawing/2016/5/13/chartex" xmlns:cx8="http://schemas.microsoft.com/office/drawing/2016/5/14/chartex" xmlns:mc="http://schemas.openxmlformats.org/markup-compatibility/2006" xmlns:aink="http://schemas.microsoft.com/office/drawing/2016/ink" xmlns:am3d="http://schemas.microsoft.com/office/drawing/2017/model3d" xmlns:o="urn:schemas-microsoft-com:office:office" xmlns:oel="http://schemas.microsoft.com/office/2019/extlst" xmlns:r="http://schemas.openxmlformats.org/officeDocument/2006/relationships" xmlns:m="http://schemas.openxmlformats.org/officeDocument/2006/math" xmlns:v="urn:schemas-microsoft-com:vml" xmlns:wp14="http://schemas.microsoft.com/office/word/2010/wordprocessingDrawing" xmlns:wp="http://schemas.openxmlformats.org/drawingml/2006/wordprocessingDrawing" xmlns:w10="urn:schemas-microsoft-com:office:word" xmlns:w="http://schemas.openxmlformats.org/wordprocessingml/2006/main" xmlns:w14="http://schemas.microsoft.com/office/word/2010/wordml" xmlns:w15="http://schemas.microsoft.com/office/word/2012/wordml" xmlns:w16cex="http://schemas.microsoft.com/office/word/2018/wordml/cex" xmlns:w16cid="http://schemas.microsoft.com/office/word/2016/wordml/cid" xmlns:w16="http://schemas.microsoft.com/office/word/2018/wordml" xmlns:w16sdtdh="http://schemas.microsoft.com/office/word/2020/wordml/sdtdatahash" xmlns:w16se="http://schemas.microsoft.com/office/word/2015/wordml/symex" xmlns:wpg="http://schemas.microsoft.com/office/word/2010/wordprocessingGroup" xmlns:wpi="http://schemas.microsoft.com/office/word/2010/wordprocessingInk" xmlns:wne="http://schemas.microsoft.com/office/word/2006/wordml" xmlns:wps="http://schemas.microsoft.com/office/word/2010/wordprocessingShape" mc:Ignorable="w14 w15 w16se w16cid w16 w16cex w16sdtdh wp14">
+  <w:p>
+    <w:pPr>
+      <w:pStyle w:val="af0"/>
+      <w:ind w:firstLine="360"/>
+      <w:rPr>
+        <w:rFonts w:hint="eastAsia"/>
+      </w:rPr>
+    </w:pPr>
+  </w:p>
+</w:ftr>
+</file>
+
+<file path=word/footer2.xml><?xml version="1.0" encoding="utf-8"?>
+<w:ftr xmlns:wpc="http://schemas.microsoft.com/office/word/2010/wordprocessingCanvas" xmlns:cx="http://schemas.microsoft.com/office/drawing/2014/chartex" xmlns:cx1="http://schemas.microsoft.com/office/drawing/2015/9/8/chartex" xmlns:cx2="http://schemas.microsoft.com/office/drawing/2015/10/21/chartex" xmlns:cx3="http://schemas.microsoft.com/office/drawing/2016/5/9/chartex" xmlns:cx4="http://schemas.microsoft.com/office/drawing/2016/5/10/chartex" xmlns:cx5="http://schemas.microsoft.com/office/drawing/2016/5/11/chartex" xmlns:cx6="http://schemas.microsoft.com/office/drawing/2016/5/12/chartex" xmlns:cx7="http://schemas.microsoft.com/office/drawing/2016/5/13/chartex" xmlns:cx8="http://schemas.microsoft.com/office/drawing/2016/5/14/chartex" xmlns:mc="http://schemas.openxmlformats.org/markup-compatibility/2006" xmlns:aink="http://schemas.microsoft.com/office/drawing/2016/ink" xmlns:am3d="http://schemas.microsoft.com/office/drawing/2017/model3d" xmlns:o="urn:schemas-microsoft-com:office:office" xmlns:oel="http://schemas.microsoft.com/office/2019/extlst" xmlns:r="http://schemas.openxmlformats.org/officeDocument/2006/relationships" xmlns:m="http://schemas.openxmlformats.org/officeDocument/2006/math" xmlns:v="urn:schemas-microsoft-com:vml" xmlns:wp14="http://schemas.microsoft.com/office/word/2010/wordprocessingDrawing" xmlns:wp="http://schemas.openxmlformats.org/drawingml/2006/wordprocessingDrawing" xmlns:w10="urn:schemas-microsoft-com:office:word" xmlns:w="http://schemas.openxmlformats.org/wordprocessingml/2006/main" xmlns:w14="http://schemas.microsoft.com/office/word/2010/wordml" xmlns:w15="http://schemas.microsoft.com/office/word/2012/wordml" xmlns:w16cex="http://schemas.microsoft.com/office/word/2018/wordml/cex" xmlns:w16cid="http://schemas.microsoft.com/office/word/2016/wordml/cid" xmlns:w16="http://schemas.microsoft.com/office/word/2018/wordml" xmlns:w16sdtdh="http://schemas.microsoft.com/office/word/2020/wordml/sdtdatahash" xmlns:w16se="http://schemas.microsoft.com/office/word/2015/wordml/symex" xmlns:wpg="http://schemas.microsoft.com/office/word/2010/wordprocessingGroup" xmlns:wpi="http://schemas.microsoft.com/office/word/2010/wordprocessingInk" xmlns:wne="http://schemas.microsoft.com/office/word/2006/wordml" xmlns:wps="http://schemas.microsoft.com/office/word/2010/wordprocessingShape" mc:Ignorable="w14 w15 w16se w16cid w16 w16cex w16sdtdh wp14">
+  <w:p>
+    <w:pPr>
+      <w:pStyle w:val="af0"/>
+      <w:ind w:firstLine="360"/>
+      <w:rPr>
+        <w:rFonts w:hint="eastAsia"/>
+      </w:rPr>
+    </w:pPr>
+  </w:p>
+</w:ftr>
+</file>
+
+<file path=word/footer3.xml><?xml version="1.0" encoding="utf-8"?>
+<w:ftr xmlns:wpc="http://schemas.microsoft.com/office/word/2010/wordprocessingCanvas" xmlns:cx="http://schemas.microsoft.com/office/drawing/2014/chartex" xmlns:cx1="http://schemas.microsoft.com/office/drawing/2015/9/8/chartex" xmlns:cx2="http://schemas.microsoft.com/office/drawing/2015/10/21/chartex" xmlns:cx3="http://schemas.microsoft.com/office/drawing/2016/5/9/chartex" xmlns:cx4="http://schemas.microsoft.com/office/drawing/2016/5/10/chartex" xmlns:cx5="http://schemas.microsoft.com/office/drawing/2016/5/11/chartex" xmlns:cx6="http://schemas.microsoft.com/office/drawing/2016/5/12/chartex" xmlns:cx7="http://schemas.microsoft.com/office/drawing/2016/5/13/chartex" xmlns:cx8="http://schemas.microsoft.com/office/drawing/2016/5/14/chartex" xmlns:mc="http://schemas.openxmlformats.org/markup-compatibility/2006" xmlns:aink="http://schemas.microsoft.com/office/drawing/2016/ink" xmlns:am3d="http://schemas.microsoft.com/office/drawing/2017/model3d" xmlns:o="urn:schemas-microsoft-com:office:office" xmlns:oel="http://schemas.microsoft.com/office/2019/extlst" xmlns:r="http://schemas.openxmlformats.org/officeDocument/2006/relationships" xmlns:m="http://schemas.openxmlformats.org/officeDocument/2006/math" xmlns:v="urn:schemas-microsoft-com:vml" xmlns:wp14="http://schemas.microsoft.com/office/word/2010/wordprocessingDrawing" xmlns:wp="http://schemas.openxmlformats.org/drawingml/2006/wordprocessingDrawing" xmlns:w10="urn:schemas-microsoft-com:office:word" xmlns:w="http://schemas.openxmlformats.org/wordprocessingml/2006/main" xmlns:w14="http://schemas.microsoft.com/office/word/2010/wordml" xmlns:w15="http://schemas.microsoft.com/office/word/2012/wordml" xmlns:w16cex="http://schemas.microsoft.com/office/word/2018/wordml/cex" xmlns:w16cid="http://schemas.microsoft.com/office/word/2016/wordml/cid" xmlns:w16="http://schemas.microsoft.com/office/word/2018/wordml" xmlns:w16sdtdh="http://schemas.microsoft.com/office/word/2020/wordml/sdtdatahash" xmlns:w16se="http://schemas.microsoft.com/office/word/2015/wordml/symex" xmlns:wpg="http://schemas.microsoft.com/office/word/2010/wordprocessingGroup" xmlns:wpi="http://schemas.microsoft.com/office/word/2010/wordprocessingInk" xmlns:wne="http://schemas.microsoft.com/office/word/2006/wordml" xmlns:wps="http://schemas.microsoft.com/office/word/2010/wordprocessingShape" mc:Ignorable="w14 w15 w16se w16cid w16 w16cex w16sdtdh wp14">
+  <w:p>
+    <w:pPr>
+      <w:pStyle w:val="af0"/>
+      <w:ind w:firstLine="360"/>
+      <w:rPr>
+        <w:rFonts w:hint="eastAsia"/>
+      </w:rPr>
+    </w:pPr>
+  </w:p>
+</w:ftr>
+</file>
+
+<file path=word/footnotes.xml><?xml version="1.0" encoding="utf-8"?>
+<w:footnotes xmlns:wpc="http://schemas.microsoft.com/office/word/2010/wordprocessingCanvas" xmlns:cx="http://schemas.microsoft.com/office/drawing/2014/chartex" xmlns:cx1="http://schemas.microsoft.com/office/drawing/2015/9/8/chartex" xmlns:cx2="http://schemas.microsoft.com/office/drawing/2015/10/21/chartex" xmlns:cx3="http://schemas.microsoft.com/office/drawing/2016/5/9/chartex" xmlns:cx4="http://schemas.microsoft.com/office/drawing/2016/5/10/chartex" xmlns:cx5="http://schemas.microsoft.com/office/drawing/2016/5/11/chartex" xmlns:cx6="http://schemas.microsoft.com/office/drawing/2016/5/12/chartex" xmlns:cx7="http://schemas.microsoft.com/office/drawing/2016/5/13/chartex" xmlns:cx8="http://schemas.microsoft.com/office/drawing/2016/5/14/chartex" xmlns:mc="http://schemas.openxmlformats.org/markup-compatibility/2006" xmlns:aink="http://schemas.microsoft.com/office/drawing/2016/ink" xmlns:am3d="http://schemas.microsoft.com/office/drawing/2017/model3d" xmlns:o="urn:schemas-microsoft-com:office:office" xmlns:oel="http://schemas.microsoft.com/office/2019/extlst" xmlns:r="http://schemas.openxmlformats.org/officeDocument/2006/relationships" xmlns:m="http://schemas.openxmlformats.org/officeDocument/2006/math" xmlns:v="urn:schemas-microsoft-com:vml" xmlns:wp14="http://schemas.microsoft.com/office/word/2010/wordprocessingDrawing" xmlns:wp="http://schemas.openxmlformats.org/drawingml/2006/wordprocessingDrawing" xmlns:w10="urn:schemas-microsoft-com:office:word" xmlns:w="http://schemas.openxmlformats.org/wordprocessingml/2006/main" xmlns:w14="http://schemas.microsoft.com/office/word/2010/wordml" xmlns:w15="http://schemas.microsoft.com/office/word/2012/wordml" xmlns:w16cex="http://schemas.microsoft.com/office/word/2018/wordml/cex" xmlns:w16cid="http://schemas.microsoft.com/office/word/2016/wordml/cid" xmlns:w16="http://schemas.microsoft.com/office/word/2018/wordml" xmlns:w16sdtdh="http://schemas.microsoft.com/office/word/2020/wordml/sdtdatahash" xmlns:w16se="http://schemas.microsoft.com/office/word/2015/wordml/symex" xmlns:wpg="http://schemas.microsoft.com/office/word/2010/wordprocessingGroup" xmlns:wpi="http://schemas.microsoft.com/office/word/2010/wordprocessingInk" xmlns:wne="http://schemas.microsoft.com/office/word/2006/wordml" xmlns:wps="http://schemas.microsoft.com/office/word/2010/wordprocessingShape" mc:Ignorable="w14 w15 w16se w16cid w16 w16cex w16sdtdh wp14">
+  <w:footnote w:type="separator" w:id="-1">
+    <w:p>
+      <w:pPr>
+        <w:spacing w:after="0" w:line="240" w:lineRule="auto"/>
+        <w:ind w:firstLine="320"/>
+        <w:rPr>
+          <w:rFonts w:hint="eastAsia"/>
+        </w:rPr>
+      </w:pPr>
+      <w:r>
+        <w:separator/>
+      </w:r>
+    </w:p>
+  </w:footnote>
+  <w:footnote w:type="continuationSeparator" w:id="0">
+    <w:p>
+      <w:pPr>
+        <w:spacing w:after="0" w:line="240" w:lineRule="auto"/>
+        <w:ind w:firstLine="320"/>
+        <w:rPr>
+          <w:rFonts w:hint="eastAsia"/>
+        </w:rPr>
+      </w:pPr>
+      <w:r>
+        <w:continuationSeparator/>
+      </w:r>
+    </w:p>
+  </w:footnote>
+</w:footnotes>
+</file>
+
+<file path=word/header1.xml><?xml version="1.0" encoding="utf-8"?>
+<w:hdr xmlns:wpc="http://schemas.microsoft.com/office/word/2010/wordprocessingCanvas" xmlns:cx="http://schemas.microsoft.com/office/drawing/2014/chartex" xmlns:cx1="http://schemas.microsoft.com/office/drawing/2015/9/8/chartex" xmlns:cx2="http://schemas.microsoft.com/office/drawing/2015/10/21/chartex" xmlns:cx3="http://schemas.microsoft.com/office/drawing/2016/5/9/chartex" xmlns:cx4="http://schemas.microsoft.com/office/drawing/2016/5/10/chartex" xmlns:cx5="http://schemas.microsoft.com/office/drawing/2016/5/11/chartex" xmlns:cx6="http://schemas.microsoft.com/office/drawing/2016/5/12/chartex" xmlns:cx7="http://schemas.microsoft.com/office/drawing/2016/5/13/chartex" xmlns:cx8="http://schemas.microsoft.com/office/drawing/2016/5/14/chartex" xmlns:mc="http://schemas.openxmlformats.org/markup-compatibility/2006" xmlns:aink="http://schemas.microsoft.com/office/drawing/2016/ink" xmlns:am3d="http://schemas.microsoft.com/office/drawing/2017/model3d" xmlns:o="urn:schemas-microsoft-com:office:office" xmlns:oel="http://schemas.microsoft.com/office/2019/extlst" xmlns:r="http://schemas.openxmlformats.org/officeDocument/2006/relationships" xmlns:m="http://schemas.openxmlformats.org/officeDocument/2006/math" xmlns:v="urn:schemas-microsoft-com:vml" xmlns:wp14="http://schemas.microsoft.com/office/word/2010/wordprocessingDrawing" xmlns:wp="http://schemas.openxmlformats.org/drawingml/2006/wordprocessingDrawing" xmlns:w10="urn:schemas-microsoft-com:office:word" xmlns:w="http://schemas.openxmlformats.org/wordprocessingml/2006/main" xmlns:w14="http://schemas.microsoft.com/office/word/2010/wordml" xmlns:w15="http://schemas.microsoft.com/office/word/2012/wordml" xmlns:w16cex="http://schemas.microsoft.com/office/word/2018/wordml/cex" xmlns:w16cid="http://schemas.microsoft.com/office/word/2016/wordml/cid" xmlns:w16="http://schemas.microsoft.com/office/word/2018/wordml" xmlns:w16sdtdh="http://schemas.microsoft.com/office/word/2020/wordml/sdtdatahash" xmlns:w16se="http://schemas.microsoft.com/office/word/2015/wordml/symex" xmlns:wpg="http://schemas.microsoft.com/office/word/2010/wordprocessingGroup" xmlns:wpi="http://schemas.microsoft.com/office/word/2010/wordprocessingInk" xmlns:wne="http://schemas.microsoft.com/office/word/2006/wordml" xmlns:wps="http://schemas.microsoft.com/office/word/2010/wordprocessingShape" mc:Ignorable="w14 w15 w16se w16cid w16 w16cex w16sdtdh wp14">
+  <w:p>
+    <w:pPr>
+      <w:pStyle w:val="ae"/>
+      <w:ind w:firstLine="360"/>
+      <w:rPr>
+        <w:rFonts w:hint="eastAsia"/>
+      </w:rPr>
+    </w:pPr>
+  </w:p>
+</w:hdr>
+</file>
+
+<file path=word/header2.xml><?xml version="1.0" encoding="utf-8"?>
+<w:hdr xmlns:wpc="http://schemas.microsoft.com/office/word/2010/wordprocessingCanvas" xmlns:cx="http://schemas.microsoft.com/office/drawing/2014/chartex" xmlns:cx1="http://schemas.microsoft.com/office/drawing/2015/9/8/chartex" xmlns:cx2="http://schemas.microsoft.com/office/drawing/2015/10/21/chartex" xmlns:cx3="http://schemas.microsoft.com/office/drawing/2016/5/9/chartex" xmlns:cx4="http://schemas.microsoft.com/office/drawing/2016/5/10/chartex" xmlns:cx5="http://schemas.microsoft.com/office/drawing/2016/5/11/chartex" xmlns:cx6="http://schemas.microsoft.com/office/drawing/2016/5/12/chartex" xmlns:cx7="http://schemas.microsoft.com/office/drawing/2016/5/13/chartex" xmlns:cx8="http://schemas.microsoft.com/office/drawing/2016/5/14/chartex" xmlns:mc="http://schemas.openxmlformats.org/markup-compatibility/2006" xmlns:aink="http://schemas.microsoft.com/office/drawing/2016/ink" xmlns:am3d="http://schemas.microsoft.com/office/drawing/2017/model3d" xmlns:o="urn:schemas-microsoft-com:office:office" xmlns:oel="http://schemas.microsoft.com/office/2019/extlst" xmlns:r="http://schemas.openxmlformats.org/officeDocument/2006/relationships" xmlns:m="http://schemas.openxmlformats.org/officeDocument/2006/math" xmlns:v="urn:schemas-microsoft-com:vml" xmlns:wp14="http://schemas.microsoft.com/office/word/2010/wordprocessingDrawing" xmlns:wp="http://schemas.openxmlformats.org/drawingml/2006/wordprocessingDrawing" xmlns:w10="urn:schemas-microsoft-com:office:word" xmlns:w="http://schemas.openxmlformats.org/wordprocessingml/2006/main" xmlns:w14="http://schemas.microsoft.com/office/word/2010/wordml" xmlns:w15="http://schemas.microsoft.com/office/word/2012/wordml" xmlns:w16cex="http://schemas.microsoft.com/office/word/2018/wordml/cex" xmlns:w16cid="http://schemas.microsoft.com/office/word/2016/wordml/cid" xmlns:w16="http://schemas.microsoft.com/office/word/2018/wordml" xmlns:w16sdtdh="http://schemas.microsoft.com/office/word/2020/wordml/sdtdatahash" xmlns:w16se="http://schemas.microsoft.com/office/word/2015/wordml/symex" xmlns:wpg="http://schemas.microsoft.com/office/word/2010/wordprocessingGroup" xmlns:wpi="http://schemas.microsoft.com/office/word/2010/wordprocessingInk" xmlns:wne="http://schemas.microsoft.com/office/word/2006/wordml" xmlns:wps="http://schemas.microsoft.com/office/word/2010/wordprocessingShape" mc:Ignorable="w14 w15 w16se w16cid w16 w16cex w16sdtdh wp14">
+  <w:p>
+    <w:pPr>
+      <w:pStyle w:val="ae"/>
+      <w:ind w:firstLine="360"/>
+      <w:rPr>
+        <w:rFonts w:hint="eastAsia"/>
+      </w:rPr>
+    </w:pPr>
+  </w:p>
+</w:hdr>
+</file>
+
+<file path=word/header3.xml><?xml version="1.0" encoding="utf-8"?>
+<w:hdr xmlns:wpc="http://schemas.microsoft.com/office/word/2010/wordprocessingCanvas" xmlns:cx="http://schemas.microsoft.com/office/drawing/2014/chartex" xmlns:cx1="http://schemas.microsoft.com/office/drawing/2015/9/8/chartex" xmlns:cx2="http://schemas.microsoft.com/office/drawing/2015/10/21/chartex" xmlns:cx3="http://schemas.microsoft.com/office/drawing/2016/5/9/chartex" xmlns:cx4="http://schemas.microsoft.com/office/drawing/2016/5/10/chartex" xmlns:cx5="http://schemas.microsoft.com/office/drawing/2016/5/11/chartex" xmlns:cx6="http://schemas.microsoft.com/office/drawing/2016/5/12/chartex" xmlns:cx7="http://schemas.microsoft.com/office/drawing/2016/5/13/chartex" xmlns:cx8="http://schemas.microsoft.com/office/drawing/2016/5/14/chartex" xmlns:mc="http://schemas.openxmlformats.org/markup-compatibility/2006" xmlns:aink="http://schemas.microsoft.com/office/drawing/2016/ink" xmlns:am3d="http://schemas.microsoft.com/office/drawing/2017/model3d" xmlns:o="urn:schemas-microsoft-com:office:office" xmlns:oel="http://schemas.microsoft.com/office/2019/extlst" xmlns:r="http://schemas.openxmlformats.org/officeDocument/2006/relationships" xmlns:m="http://schemas.openxmlformats.org/officeDocument/2006/math" xmlns:v="urn:schemas-microsoft-com:vml" xmlns:wp14="http://schemas.microsoft.com/office/word/2010/wordprocessingDrawing" xmlns:wp="http://schemas.openxmlformats.org/drawingml/2006/wordprocessingDrawing" xmlns:w10="urn:schemas-microsoft-com:office:word" xmlns:w="http://schemas.openxmlformats.org/wordprocessingml/2006/main" xmlns:w14="http://schemas.microsoft.com/office/word/2010/wordml" xmlns:w15="http://schemas.microsoft.com/office/word/2012/wordml" xmlns:w16cex="http://schemas.microsoft.com/office/word/2018/wordml/cex" xmlns:w16cid="http://schemas.microsoft.com/office/word/2016/wordml/cid" xmlns:w16="http://schemas.microsoft.com/office/word/2018/wordml" xmlns:w16sdtdh="http://schemas.microsoft.com/office/word/2020/wordml/sdtdatahash" xmlns:w16se="http://schemas.microsoft.com/office/word/2015/wordml/symex" xmlns:wpg="http://schemas.microsoft.com/office/word/2010/wordprocessingGroup" xmlns:wpi="http://schemas.microsoft.com/office/word/2010/wordprocessingInk" xmlns:wne="http://schemas.microsoft.com/office/word/2006/wordml" xmlns:wps="http://schemas.microsoft.com/office/word/2010/wordprocessingShape" mc:Ignorable="w14 w15 w16se w16cid w16 w16cex w16sdtdh wp14">
+  <w:p>
+    <w:pPr>
+      <w:pStyle w:val="ae"/>
+      <w:ind w:firstLine="360"/>
+      <w:rPr>
+        <w:rFonts w:hint="eastAsia"/>
+      </w:rPr>
+    </w:pPr>
+  </w:p>
+</w:hdr>
 </file>
 
 <file path=word/styles.xml><?xml version="1.0" encoding="utf-8"?>
@@ -1304,6 +1568,69 @@
       <w:spacing w:val="5"/>
     </w:rPr>
   </w:style>
+  <w:style w:type="paragraph" w:styleId="ae">
+    <w:name w:val="header"/>
+    <w:basedOn w:val="a"/>
+    <w:link w:val="af"/>
+    <w:uiPriority w:val="99"/>
+    <w:unhideWhenUsed/>
+    <w:rsid w:val="00F517D4"/>
+    <w:pPr>
+      <w:tabs>
+        <w:tab w:val="center" w:pos="4153"/>
+        <w:tab w:val="right" w:pos="8306"/>
+      </w:tabs>
+      <w:snapToGrid w:val="0"/>
+      <w:spacing w:line="240" w:lineRule="auto"/>
+      <w:jc w:val="center"/>
+    </w:pPr>
+    <w:rPr>
+      <w:sz w:val="18"/>
+      <w:szCs w:val="18"/>
+    </w:rPr>
+  </w:style>
+  <w:style w:type="character" w:customStyle="1" w:styleId="af">
+    <w:name w:val="页眉 字符"/>
+    <w:basedOn w:val="a0"/>
+    <w:link w:val="ae"/>
+    <w:uiPriority w:val="99"/>
+    <w:rsid w:val="00F517D4"/>
+    <w:rPr>
+      <w:sz w:val="18"/>
+      <w:szCs w:val="18"/>
+    </w:rPr>
+  </w:style>
+  <w:style w:type="paragraph" w:styleId="af0">
+    <w:name w:val="footer"/>
+    <w:basedOn w:val="a"/>
+    <w:link w:val="af1"/>
+    <w:uiPriority w:val="99"/>
+    <w:unhideWhenUsed/>
+    <w:rsid w:val="00F517D4"/>
+    <w:pPr>
+      <w:tabs>
+        <w:tab w:val="center" w:pos="4153"/>
+        <w:tab w:val="right" w:pos="8306"/>
+      </w:tabs>
+      <w:snapToGrid w:val="0"/>
+      <w:spacing w:line="240" w:lineRule="auto"/>
+    </w:pPr>
+    <w:rPr>
+      <w:sz w:val="18"/>
+      <w:szCs w:val="18"/>
+    </w:rPr>
+  </w:style>
+  <w:style w:type="character" w:customStyle="1" w:styleId="af1">
+    <w:name w:val="页脚 字符"/>
+    <w:basedOn w:val="a0"/>
+    <w:link w:val="af0"/>
+    <w:uiPriority w:val="99"/>
+    <w:rsid w:val="00F517D4"/>
+    <w:rPr>
+      <w:sz w:val="18"/>
+      <w:szCs w:val="18"/>
+    </w:rPr>
+  </w:style>
 </w:styles>
 </file>
 

</xml_diff>